<commit_message>
long past due for commits
</commit_message>
<xml_diff>
--- a/Assembly.docx
+++ b/Assembly.docx
@@ -114,43 +114,7 @@
           <w:u w:val="none"/>
         </w:rPr>
         <w:tab/>
-        <w:t>Assembly language is largely considered to be the first real programming “language”. Its creation is credited to Kathleen Booth around the late 1940s. Assembly uses mnemonics which are human-</w:t>
-      </w:r>
-      <w:r>
-        <w:rPr>
-          <w:rFonts w:ascii="Arial" w:hAnsi="Arial"/>
-          <w:b w:val="false"/>
-          <w:bCs w:val="false"/>
-          <w:u w:val="none"/>
-        </w:rPr>
-        <w:t>readable</w:t>
-      </w:r>
-      <w:r>
-        <w:rPr>
-          <w:rFonts w:ascii="Arial" w:hAnsi="Arial"/>
-          <w:b w:val="false"/>
-          <w:bCs w:val="false"/>
-          <w:u w:val="none"/>
-        </w:rPr>
-        <w:t xml:space="preserve"> labels that correspond to instructions built-in to the actual microprocessor or CPU. These instructions are called operation codes, or op-codes for short. These are accessed with a lookup address in the instruction table (a grid of op-codes that are available). Mnemonics are expanded </w:t>
-      </w:r>
-      <w:r>
-        <w:rPr>
-          <w:rFonts w:ascii="Arial" w:hAnsi="Arial"/>
-          <w:b w:val="false"/>
-          <w:bCs w:val="false"/>
-          <w:u w:val="none"/>
-        </w:rPr>
-        <w:t xml:space="preserve">during the assembly phase </w:t>
-      </w:r>
-      <w:r>
-        <w:rPr>
-          <w:rFonts w:ascii="Arial" w:hAnsi="Arial"/>
-          <w:b w:val="false"/>
-          <w:bCs w:val="false"/>
-          <w:u w:val="none"/>
-        </w:rPr>
-        <w:t>into the addresses that correspond to the appropriate op-code. The address of the op-code, as well as which op-codes are available, is entirely incumbent upon the architecture of the processor. This means that most processors do not share the same instruction set, and therefore, are not cross compatible. CPU manufacturers try to create families of processors that share the same instruction set, or are at least backwards compatible with older instruction sets. Instruction sets that have spanned multiple generations of processors are known as Instruction Set Architectures (ISA). ISAs were designed to make things easier, so we wouldn’t need to create a new instruction set for every new CPU or processor. Unfortunately, things are still confusing, as we have multiple ISAs to worry about still. For example, common ISAs include:</w:t>
+        <w:t>Assembly language is largely considered to be the first real programming “language”. Its creation is credited to Kathleen Booth around the late 1940s. Assembly uses mnemonics which are human-readable labels that correspond to instructions built-in to the actual microprocessor or CPU. These instructions are called operation codes, or op-codes for short. These are accessed with a lookup address in the instruction table (a grid of op-codes that are available). Mnemonics are expanded during the assembly phase into the addresses that correspond to the appropriate op-code. The address of the op-code, as well as which op-codes are available, is entirely incumbent upon the architecture of the processor. This means that most processors do not share the same instruction set, and therefore, are not cross compatible. CPU manufacturers try to create families of processors that share the same instruction set, or are at least backwards compatible with older instruction sets. Instruction sets that have spanned multiple generations of processors are known as Instruction Set Architectures (ISA). ISAs were designed to make things easier, so we wouldn’t need to create a new instruction set for every new CPU or processor. Unfortunately, things are still confusing, as we have multiple ISAs to worry about still. For example, common ISAs include:</w:t>
       </w:r>
     </w:p>
     <w:p>
@@ -368,7 +332,6 @@
         <w:rPr>
           <w:rFonts w:ascii="Arial" w:hAnsi="Arial"/>
           <w:b w:val="false"/>
-          <w:b w:val="false"/>
           <w:bCs w:val="false"/>
           <w:u w:val="none"/>
         </w:rPr>
@@ -414,24 +377,14 @@
           <w:u w:val="none"/>
         </w:rPr>
         <w:tab/>
-        <w:t xml:space="preserve">I covered RISC and CISC in my computer hardware docs, but it’s more relevant here so I don’t mind repeating myself. In the old days, processor manufacturers wanted to compete to pack as many instructions into their processors as possible. This was seen as having the competitive edge. This type of design was known as Complex Instruction Set Computing (CISC). Over time, electrical engineers discovered that CISC introduced many problems, such as making the design too complex to keep up with, and actually hindering efficiency in most cases. Rethinking CISC, we sort of went the reverse way, and began designing processors that had as few instructions as possible. The idea was that fewer instructions that were versatile and reusable was better than many instructions with little purpose. The Reduced Instruction Set Computing (RISC) design was introduced, and is what most processors aim to achieve nowadays. </w:t>
-      </w:r>
-      <w:r>
-        <w:rPr>
-          <w:rFonts w:ascii="Arial" w:hAnsi="Arial"/>
-          <w:b w:val="false"/>
-          <w:bCs w:val="false"/>
-          <w:u w:val="none"/>
-        </w:rPr>
-        <w:t>Note that RISC is a design principle, not an ISA. This may be confusing to some, as RISC-V (pronounced RISC-Five), which was designed by the University of Berkeley as a royaltee-free ISA, was designed in accordance with the RISC design principle, however the two are not interchangeable terms.</w:t>
-      </w:r>
-    </w:p>
-    <w:p>
-      <w:pPr>
-        <w:pStyle w:val="Normal"/>
-        <w:rPr>
-          <w:rFonts w:ascii="Arial" w:hAnsi="Arial"/>
-          <w:b w:val="false"/>
+        <w:t>I covered RISC and CISC in my computer hardware docs, but it’s more relevant here so I don’t mind repeating myself. In the old days, processor manufacturers wanted to compete to pack as many instructions into their processors as possible. This was seen as having the competitive edge. This type of design was known as Complex Instruction Set Computing (CISC). Over time, electrical engineers discovered that CISC introduced many problems, such as making the design too complex to keep up with, and actually hindering efficiency in most cases. Rethinking CISC, we sort of went the reverse way, and began designing processors that had as few instructions as possible. The idea was that fewer instructions that were versatile and reusable was better than many instructions with little purpose. The Reduced Instruction Set Computing (RISC) design was introduced, and is what most processors aim to achieve nowadays. Note that RISC is a design principle, not an ISA. This may be confusing to some, as RISC-V (pronounced RISC-Five), which was designed by the University of Berkeley as a royaltee-free ISA, was designed in accordance with the RISC design principle, however the two are not interchangeable terms.</w:t>
+      </w:r>
+    </w:p>
+    <w:p>
+      <w:pPr>
+        <w:pStyle w:val="Normal"/>
+        <w:rPr>
+          <w:rFonts w:ascii="Arial" w:hAnsi="Arial"/>
           <w:b w:val="false"/>
           <w:bCs w:val="false"/>
           <w:u w:val="none"/>
@@ -478,51 +431,23 @@
           <w:u w:val="none"/>
         </w:rPr>
         <w:tab/>
-        <w:t xml:space="preserve">As I’ve stated, assembly is its own language (like C, or Java, or PHP, etc.). However, unlike those languages, assembly language </w:t>
-      </w:r>
-      <w:r>
-        <w:rPr>
-          <w:rFonts w:ascii="Arial" w:hAnsi="Arial"/>
-          <w:b w:val="false"/>
-          <w:bCs w:val="false"/>
-          <w:u w:val="none"/>
-        </w:rPr>
-        <w:t>can come</w:t>
-      </w:r>
-      <w:r>
-        <w:rPr>
-          <w:rFonts w:ascii="Arial" w:hAnsi="Arial"/>
-          <w:b w:val="false"/>
-          <w:bCs w:val="false"/>
-          <w:u w:val="none"/>
-        </w:rPr>
-        <w:t xml:space="preserve"> in different “flavours” </w:t>
-      </w:r>
-      <w:r>
-        <w:rPr>
-          <w:rFonts w:ascii="Arial" w:hAnsi="Arial"/>
-          <w:b w:val="false"/>
-          <w:bCs w:val="false"/>
-          <w:u w:val="none"/>
-        </w:rPr>
-        <w:t>for the same target ISA</w:t>
-      </w:r>
-      <w:r>
-        <w:rPr>
-          <w:rFonts w:ascii="Arial" w:hAnsi="Arial"/>
-          <w:b w:val="false"/>
-          <w:bCs w:val="false"/>
-          <w:u w:val="none"/>
-        </w:rPr>
-        <w:t xml:space="preserve">. The most common example is on x86 architectures there are 2 competing syles/flavours of assembly: Intel, and AT&amp;T. It should be noted that Intel largely dominates in almost all areas, except for Unix-based systems, where AT&amp;T is most commonly used (since Unix was invented at AT&amp;T Bell Labs). </w:t>
-      </w:r>
-    </w:p>
-    <w:p>
-      <w:pPr>
-        <w:pStyle w:val="Normal"/>
-        <w:rPr>
-          <w:rFonts w:ascii="Arial" w:hAnsi="Arial"/>
-          <w:b w:val="false"/>
+        <w:t xml:space="preserve">As I’ve stated, assembly is its own language (like C, or Java, or PHP, etc.). However, unlike those languages, assembly language can come in different “flavours” for the same target ISA. The most common example is on x86 architectures there are 2 competing syles/flavours of assembly: Intel, and AT&amp;T. It should be noted that Intel largely dominates in almost all areas, except for Unix-based systems, where AT&amp;T is most commonly used (since Unix was invented at AT&amp;T Bell Labs). </w:t>
+      </w:r>
+      <w:r>
+        <w:rPr>
+          <w:rFonts w:ascii="Arial" w:hAnsi="Arial"/>
+          <w:b w:val="false"/>
+          <w:bCs w:val="false"/>
+          <w:u w:val="none"/>
+        </w:rPr>
+        <w:t>The assembly flavor has no effect over which instructions are available (that is entirely dependent upon the ISA), it is purely a syntactic difference.</w:t>
+      </w:r>
+    </w:p>
+    <w:p>
+      <w:pPr>
+        <w:pStyle w:val="Normal"/>
+        <w:rPr>
+          <w:rFonts w:ascii="Arial" w:hAnsi="Arial"/>
           <w:b w:val="false"/>
           <w:bCs w:val="false"/>
           <w:u w:val="none"/>
@@ -569,51 +494,14 @@
           <w:u w:val="none"/>
         </w:rPr>
         <w:tab/>
-        <w:t xml:space="preserve">If you’re familiar with a compiler, then you should have a pretty easy time understanding what an assembler is. An assembler literally just takes assembly code, and translates it to machine code. In fact, the assembler is one intermediary step in the compilation pipeline. Unlike C, where we only really have gcc, </w:t>
-      </w:r>
-      <w:r>
-        <w:rPr>
-          <w:rFonts w:ascii="Arial" w:hAnsi="Arial"/>
-          <w:b w:val="false"/>
-          <w:bCs w:val="false"/>
-          <w:u w:val="none"/>
-        </w:rPr>
-        <w:t>LLVM/C</w:t>
-      </w:r>
-      <w:r>
-        <w:rPr>
-          <w:rFonts w:ascii="Arial" w:hAnsi="Arial"/>
-          <w:b w:val="false"/>
-          <w:bCs w:val="false"/>
-          <w:u w:val="none"/>
-        </w:rPr>
-        <w:t xml:space="preserve">lang, </w:t>
-      </w:r>
-      <w:r>
-        <w:rPr>
-          <w:rFonts w:ascii="Arial" w:hAnsi="Arial"/>
-          <w:b w:val="false"/>
-          <w:bCs w:val="false"/>
-          <w:u w:val="none"/>
-        </w:rPr>
-        <w:t>or perhaps</w:t>
-      </w:r>
-      <w:r>
-        <w:rPr>
-          <w:rFonts w:ascii="Arial" w:hAnsi="Arial"/>
-          <w:b w:val="false"/>
-          <w:bCs w:val="false"/>
-          <w:u w:val="none"/>
-        </w:rPr>
-        <w:t xml:space="preserve"> MSVC, there are many assemblers; namely: MASM (old), NASM, FASM, TASM, YASM, and GAS. All of those, with the exception of GAS use Intel syntax (GAS originally using AT&amp;T syntax, and then moving to support both). </w:t>
-      </w:r>
-    </w:p>
-    <w:p>
-      <w:pPr>
-        <w:pStyle w:val="Normal"/>
-        <w:rPr>
-          <w:rFonts w:ascii="Arial" w:hAnsi="Arial"/>
-          <w:b w:val="false"/>
+        <w:t xml:space="preserve">If you’re familiar with a compiler, then you should have a pretty easy time understanding what an assembler is. An assembler literally just takes assembly code, and translates it to machine code. In fact, the assembler is one intermediary step in the compilation pipeline. Unlike C, where we only really have gcc, LLVM/Clang, or perhaps MSVC, there are many assemblers; namely: MASM (old), NASM, FASM, TASM, YASM, and GAS. All of those, with the exception of GAS use Intel syntax (GAS originally using AT&amp;T syntax, and then moving to support both). </w:t>
+      </w:r>
+    </w:p>
+    <w:p>
+      <w:pPr>
+        <w:pStyle w:val="Normal"/>
+        <w:rPr>
+          <w:rFonts w:ascii="Arial" w:hAnsi="Arial"/>
           <w:b w:val="false"/>
           <w:bCs w:val="false"/>
           <w:u w:val="none"/>
@@ -660,16 +548,7 @@
           <w:u w:val="none"/>
         </w:rPr>
         <w:tab/>
-        <w:t xml:space="preserve">I’m sure that you’re aware of what little endian and big endian are, at least conceptually, but I’d like to review with ISAs use which endiannesses. </w:t>
-      </w:r>
-      <w:r>
-        <w:rPr>
-          <w:rFonts w:ascii="Arial" w:hAnsi="Arial"/>
-          <w:b w:val="false"/>
-          <w:bCs w:val="false"/>
-          <w:u w:val="none"/>
-        </w:rPr>
-        <w:t xml:space="preserve">As an important reminder – endianness does </w:t>
+        <w:t xml:space="preserve">I’m sure that you’re aware of what little endian and big endian are, at least conceptually, but I’d like to review with ISAs use which endiannesses. As an important reminder – endianness does </w:t>
       </w:r>
       <w:r>
         <w:rPr>
@@ -737,61 +616,7 @@
           <w:u w:val="none"/>
         </w:rPr>
         <w:tab/>
-        <w:t xml:space="preserve">Registers can be confusing if you’re not familiar with low-level programming, but I assure you, they are not complex. When we use the term “register”, what we are in fact usually referring to are the General Purpose Registers (GPRs). What a register really is, is just a very small amount of storage where we can store temporary values. Think of it as extremely fast-access RAM, but it can only contain up to 64 bits (on a 64-bit architecture, that is). Registers don’t necessarily need to be located in the CPU either. Other peripherals and micro controllers may have their own registers which are used for </w:t>
-      </w:r>
-      <w:r>
-        <w:rPr>
-          <w:rFonts w:ascii="Arial" w:hAnsi="Arial"/>
-          <w:b w:val="false"/>
-          <w:bCs w:val="false"/>
-          <w:u w:val="none"/>
-        </w:rPr>
-        <w:t>R/W</w:t>
-      </w:r>
-      <w:r>
-        <w:rPr>
-          <w:rFonts w:ascii="Arial" w:hAnsi="Arial"/>
-          <w:b w:val="false"/>
-          <w:bCs w:val="false"/>
-          <w:u w:val="none"/>
-        </w:rPr>
-        <w:t xml:space="preserve"> operations. Sometimes (depending on the design of the interface), reading or writing to/from a register might </w:t>
-      </w:r>
-      <w:r>
-        <w:rPr>
-          <w:rFonts w:ascii="Arial" w:hAnsi="Arial"/>
-          <w:b w:val="false"/>
-          <w:bCs w:val="false"/>
-          <w:u w:val="none"/>
-        </w:rPr>
-        <w:t>cause</w:t>
-      </w:r>
-      <w:r>
-        <w:rPr>
-          <w:rFonts w:ascii="Arial" w:hAnsi="Arial"/>
-          <w:b w:val="false"/>
-          <w:bCs w:val="false"/>
-          <w:u w:val="none"/>
-        </w:rPr>
-        <w:t xml:space="preserve"> </w:t>
-      </w:r>
-      <w:r>
-        <w:rPr>
-          <w:rFonts w:ascii="Arial" w:hAnsi="Arial"/>
-          <w:b w:val="false"/>
-          <w:bCs w:val="false"/>
-          <w:u w:val="none"/>
-        </w:rPr>
-        <w:t>something to occur in the hardware</w:t>
-      </w:r>
-      <w:r>
-        <w:rPr>
-          <w:rFonts w:ascii="Arial" w:hAnsi="Arial"/>
-          <w:b w:val="false"/>
-          <w:bCs w:val="false"/>
-          <w:u w:val="none"/>
-        </w:rPr>
-        <w:t xml:space="preserve">. For example, writing to a register may set the interrupt enable pin high. This is why it is important to be familiar with the documentation of whatever device you’re interfacing with. </w:t>
+        <w:t xml:space="preserve">Registers can be confusing if you’re not familiar with low-level programming, but I assure you, they are not complex. When we use the term “register”, what we are in fact usually referring to are the General Purpose Registers (GPRs). What a register really is, is just a very small amount of storage where we can store temporary values. Think of it as extremely fast-access RAM, but it can only contain up to 64 bits (on a 64-bit architecture, that is). Registers don’t necessarily need to be located in the CPU either. Other peripherals and micro controllers may have their own registers which are used for R/W operations. Sometimes (depending on the design of the interface), reading or writing to/from a register might cause something to occur in the hardware. For example, writing to a register may set the interrupt enable pin high. This is why it is important to be familiar with the documentation of whatever device you’re interfacing with. </w:t>
       </w:r>
     </w:p>
     <w:p>
@@ -944,7 +769,6 @@
         <w:rPr>
           <w:rFonts w:ascii="Arial" w:hAnsi="Arial"/>
           <w:b w:val="false"/>
-          <w:b w:val="false"/>
           <w:bCs w:val="false"/>
           <w:u w:val="none"/>
         </w:rPr>
@@ -994,31 +818,7 @@
         <w:br/>
         <w:br/>
         <w:br/>
-        <w:t xml:space="preserve">The general purpose registers consist of EAX, EBX, ECX, EDX, ESI, and EDI. The ‘E’ stands for extended i.e., extended from the 16-bit </w:t>
-      </w:r>
-      <w:r>
-        <w:rPr>
-          <w:rFonts w:ascii="Arial" w:hAnsi="Arial"/>
-        </w:rPr>
-        <w:t>I</w:t>
-      </w:r>
-      <w:r>
-        <w:rPr>
-          <w:rFonts w:ascii="Arial" w:hAnsi="Arial"/>
-        </w:rPr>
-        <w:t xml:space="preserve">ntel architecture. You’ll note that all registers beginning with an ‘E’ are 32-bits long, however EAX, EBX, ECX, and EDX are unique in that they have a lower 16-bit region which contains two 8-bit registers. The ‘H’ stands for “Higher 8 bits” and the ‘L’ stands for “Lower 8 bits”. Therefore, AH is the higher 8 bits of the 16-bit segment of EAX, and AL is the lower 8 bits of the 16-bit segment of EAX. Things get even more confusing with x86_64 where there are ‘R’ registers eg. RAX, RBX, RCX, RDX, RSI, RDI, RSP, and RBP. These are 64 bits long and extend the ‘E’ registers, </w:t>
-      </w:r>
-      <w:r>
-        <w:rPr>
-          <w:rFonts w:ascii="Arial" w:hAnsi="Arial"/>
-        </w:rPr>
-        <w:t xml:space="preserve">in the same manner that </w:t>
-      </w:r>
-      <w:r>
-        <w:rPr>
-          <w:rFonts w:ascii="Arial" w:hAnsi="Arial"/>
-        </w:rPr>
-        <w:t xml:space="preserve">the ‘E’ registers extend the lower 16-bit registers. </w:t>
+        <w:t xml:space="preserve">The general purpose registers consist of EAX, EBX, ECX, EDX, ESI, and EDI. The ‘E’ stands for extended i.e., extended from the 16-bit Intel architecture. You’ll note that all registers beginning with an ‘E’ are 32-bits long, however EAX, EBX, ECX, and EDX are unique in that they have a lower 16-bit region which contains two 8-bit registers. The ‘H’ stands for “Higher 8 bits” and the ‘L’ stands for “Lower 8 bits”. Therefore, AH is the higher 8 bits of the 16-bit segment of EAX, and AL is the lower 8 bits of the 16-bit segment of EAX. Things get even more confusing with x86_64 where there are ‘R’ registers eg. RAX, RBX, RCX, RDX, RSI, RDI, RSP, and RBP. These are 64 bits long and extend the ‘E’ registers, in the same manner that the ‘E’ registers extend the lower 16-bit registers. </w:t>
       </w:r>
     </w:p>
     <w:p>
@@ -1050,6 +850,28 @@
           <w:rFonts w:ascii="Arial" w:hAnsi="Arial"/>
         </w:rPr>
         <w:t xml:space="preserve">Let’s cover what each of these registers actually does. The ‘A’ register is the “accumulator”. This GPR is most commonly used for arithmetic. The ‘B’ register is the “base” GPR. This usually stores the address of some data. The ‘C’ register is the counter. This is used for, well, counting e.g., incrementing i in a for loop. The ‘D’ register is the data register. It stores variable values or numeric constants. The SI register is the source index register and marks the beginning of a string or array. The DI register is the destination index register and marks a location for which the SI register contents should get copied to. The SP register is the stack pointer register and keeps track of the top address of the stack. BP is the base pointer register and keeps track of the base address of the stack. </w:t>
+      </w:r>
+      <w:r>
+        <w:rPr>
+          <w:rFonts w:ascii="Arial" w:hAnsi="Arial"/>
+        </w:rPr>
+        <w:t xml:space="preserve">It should be noted that on Unix, memory is laid out so that address 0x00000000 (NULL) is at the top of the memory space. The kernel occupies some address space near the start e.g. 0x00000000 to 0x3333333F would be 1G of memory allocated to the kernel and the rest for userland. As a program’s stack grows, SP becomes more </w:t>
+      </w:r>
+      <w:r>
+        <w:rPr>
+          <w:rFonts w:ascii="Arial" w:hAnsi="Arial"/>
+          <w:i/>
+          <w:iCs/>
+        </w:rPr>
+        <w:t>negative</w:t>
+      </w:r>
+      <w:r>
+        <w:rPr>
+          <w:rFonts w:ascii="Arial" w:hAnsi="Arial"/>
+          <w:i w:val="false"/>
+          <w:iCs w:val="false"/>
+        </w:rPr>
+        <w:t xml:space="preserve"> i.e. approaches address 0x00000000. </w:t>
       </w:r>
     </w:p>
     <w:p>
@@ -1172,64 +994,69 @@
           <w:u w:val="none"/>
         </w:rPr>
         <w:tab/>
-        <w:t>The segment registers wont make too much sense unless we discuss how memory is segmented. It is the responsibility of the assembler to segment memory, but there are specific convensions as to how memory is segmented. Each segment contains a specific kind of data. For example, the .data segment contains global and static variables, the .text segment contains our actual code, .</w:t>
-      </w:r>
+        <w:t xml:space="preserve">The segment registers wont make too much sense unless we discuss how memory is segmented. It is the responsibility of the assembler to segment memory, but there are specific convensions as to how memory is segmented. Each segment contains a specific kind of data. For example, the .data segment contains global and static variables, the .text segment contains our actual code, .rodata contains read-only data and the .bss (block starting symbol) segment contains local variables. </w:t>
+      </w:r>
+    </w:p>
+    <w:p>
+      <w:pPr>
+        <w:pStyle w:val="Normal"/>
+        <w:spacing w:before="0" w:after="160"/>
+        <w:rPr>
+          <w:rFonts w:ascii="Arial" w:hAnsi="Arial"/>
+        </w:rPr>
+      </w:pPr>
+      <w:r>
+        <w:rPr/>
+      </w:r>
+    </w:p>
+    <w:p>
+      <w:pPr>
+        <w:pStyle w:val="Normal"/>
+        <w:spacing w:before="0" w:after="160"/>
+        <w:rPr>
+          <w:rFonts w:ascii="Arial" w:hAnsi="Arial"/>
+        </w:rPr>
+      </w:pPr>
       <w:r>
         <w:rPr>
           <w:rFonts w:ascii="Arial" w:hAnsi="Arial"/>
           <w:i w:val="false"/>
           <w:iCs w:val="false"/>
-          <w:u w:val="none"/>
-        </w:rPr>
-        <w:t xml:space="preserve">rodata contains read-only data </w:t>
-      </w:r>
-      <w:r>
-        <w:rPr>
-          <w:rFonts w:ascii="Arial" w:hAnsi="Arial"/>
-          <w:i w:val="false"/>
-          <w:iCs w:val="false"/>
-          <w:u w:val="none"/>
-        </w:rPr>
-        <w:t xml:space="preserve">and the .bss (block starting symbol) segment contains local variables. </w:t>
-      </w:r>
-    </w:p>
-    <w:p>
-      <w:pPr>
-        <w:pStyle w:val="Normal"/>
-        <w:spacing w:before="0" w:after="160"/>
-        <w:rPr>
-          <w:rFonts w:ascii="Arial" w:hAnsi="Arial"/>
-          <w:u w:val="single"/>
-        </w:rPr>
-      </w:pPr>
-      <w:r>
-        <w:rPr>
-          <w:rFonts w:ascii="Arial" w:hAnsi="Arial"/>
-          <w:u w:val="single"/>
-        </w:rPr>
-      </w:r>
-    </w:p>
-    <w:p>
-      <w:pPr>
-        <w:pStyle w:val="Normal"/>
-        <w:spacing w:before="0" w:after="160"/>
-        <w:rPr>
-          <w:rFonts w:ascii="Arial" w:hAnsi="Arial"/>
-        </w:rPr>
-      </w:pPr>
-      <w:r>
-        <w:rPr>
-          <w:rFonts w:ascii="Arial" w:hAnsi="Arial"/>
-          <w:u w:val="single"/>
-        </w:rPr>
-        <w:t>Executable</w:t>
-      </w:r>
-      <w:r>
-        <w:rPr>
-          <w:rFonts w:ascii="Arial" w:hAnsi="Arial"/>
-          <w:u w:val="single"/>
-        </w:rPr>
-        <w:t xml:space="preserve"> Linker Format (ELF):</w:t>
+          <w:u w:val="single"/>
+        </w:rPr>
+        <w:t>GDTR, LDTR, IDTR Registers:</w:t>
+      </w:r>
+    </w:p>
+    <w:p>
+      <w:pPr>
+        <w:pStyle w:val="Normal"/>
+        <w:spacing w:before="0" w:after="160"/>
+        <w:rPr>
+          <w:rFonts w:ascii="Arial" w:hAnsi="Arial"/>
+          <w:u w:val="single"/>
+        </w:rPr>
+      </w:pPr>
+      <w:r>
+        <w:rPr>
+          <w:rFonts w:ascii="Arial" w:hAnsi="Arial"/>
+          <w:u w:val="single"/>
+        </w:rPr>
+      </w:r>
+    </w:p>
+    <w:p>
+      <w:pPr>
+        <w:pStyle w:val="Normal"/>
+        <w:spacing w:before="0" w:after="160"/>
+        <w:rPr>
+          <w:rFonts w:ascii="Arial" w:hAnsi="Arial"/>
+        </w:rPr>
+      </w:pPr>
+      <w:r>
+        <w:rPr>
+          <w:rFonts w:ascii="Arial" w:hAnsi="Arial"/>
+          <w:u w:val="single"/>
+        </w:rPr>
+        <w:t>Executable Linker Format (ELF):</w:t>
       </w:r>
     </w:p>
     <w:p>
@@ -1264,10 +1091,10 @@
       </w:pPr>
       <w:r>
         <w:rPr>
-          <w:u w:val="none"/>
+          <w:rFonts w:ascii="Arial" w:hAnsi="Arial"/>
         </w:rPr>
         <w:drawing>
-          <wp:anchor behindDoc="0" distT="0" distB="0" distL="0" distR="0" simplePos="0" locked="0" layoutInCell="0" allowOverlap="1" relativeHeight="4">
+          <wp:anchor behindDoc="0" distT="0" distB="0" distL="0" distR="0" simplePos="0" locked="0" layoutInCell="0" allowOverlap="1" relativeHeight="3">
             <wp:simplePos x="0" y="0"/>
             <wp:positionH relativeFrom="column">
               <wp:posOffset>1373505</wp:posOffset>
@@ -1323,133 +1150,133 @@
       </w:pPr>
       <w:r>
         <w:rPr>
-          <w:u w:val="none"/>
-        </w:rPr>
-      </w:r>
-    </w:p>
-    <w:p>
-      <w:pPr>
-        <w:pStyle w:val="Normal"/>
-        <w:spacing w:before="0" w:after="160"/>
-        <w:rPr>
-          <w:rFonts w:ascii="Arial" w:hAnsi="Arial"/>
-        </w:rPr>
-      </w:pPr>
-      <w:r>
-        <w:rPr>
-          <w:u w:val="none"/>
-        </w:rPr>
-      </w:r>
-    </w:p>
-    <w:p>
-      <w:pPr>
-        <w:pStyle w:val="Normal"/>
-        <w:spacing w:before="0" w:after="160"/>
-        <w:rPr>
-          <w:rFonts w:ascii="Arial" w:hAnsi="Arial"/>
-        </w:rPr>
-      </w:pPr>
-      <w:r>
-        <w:rPr>
-          <w:u w:val="none"/>
-        </w:rPr>
-      </w:r>
-    </w:p>
-    <w:p>
-      <w:pPr>
-        <w:pStyle w:val="Normal"/>
-        <w:spacing w:before="0" w:after="160"/>
-        <w:rPr>
-          <w:rFonts w:ascii="Arial" w:hAnsi="Arial"/>
-        </w:rPr>
-      </w:pPr>
-      <w:r>
-        <w:rPr>
-          <w:u w:val="none"/>
-        </w:rPr>
-      </w:r>
-    </w:p>
-    <w:p>
-      <w:pPr>
-        <w:pStyle w:val="Normal"/>
-        <w:spacing w:before="0" w:after="160"/>
-        <w:rPr>
-          <w:rFonts w:ascii="Arial" w:hAnsi="Arial"/>
-        </w:rPr>
-      </w:pPr>
-      <w:r>
-        <w:rPr>
-          <w:u w:val="none"/>
-        </w:rPr>
-      </w:r>
-    </w:p>
-    <w:p>
-      <w:pPr>
-        <w:pStyle w:val="Normal"/>
-        <w:spacing w:before="0" w:after="160"/>
-        <w:rPr>
-          <w:rFonts w:ascii="Arial" w:hAnsi="Arial"/>
-        </w:rPr>
-      </w:pPr>
-      <w:r>
-        <w:rPr>
-          <w:u w:val="none"/>
-        </w:rPr>
-      </w:r>
-    </w:p>
-    <w:p>
-      <w:pPr>
-        <w:pStyle w:val="Normal"/>
-        <w:spacing w:before="0" w:after="160"/>
-        <w:rPr>
-          <w:rFonts w:ascii="Arial" w:hAnsi="Arial"/>
-        </w:rPr>
-      </w:pPr>
-      <w:r>
-        <w:rPr>
-          <w:u w:val="none"/>
-        </w:rPr>
-      </w:r>
-    </w:p>
-    <w:p>
-      <w:pPr>
-        <w:pStyle w:val="Normal"/>
-        <w:spacing w:before="0" w:after="160"/>
-        <w:rPr>
-          <w:rFonts w:ascii="Arial" w:hAnsi="Arial"/>
-        </w:rPr>
-      </w:pPr>
-      <w:r>
-        <w:rPr>
-          <w:u w:val="none"/>
-        </w:rPr>
-      </w:r>
-    </w:p>
-    <w:p>
-      <w:pPr>
-        <w:pStyle w:val="Normal"/>
-        <w:spacing w:before="0" w:after="160"/>
-        <w:rPr>
-          <w:rFonts w:ascii="Arial" w:hAnsi="Arial"/>
-        </w:rPr>
-      </w:pPr>
-      <w:r>
-        <w:rPr>
-          <w:u w:val="none"/>
-        </w:rPr>
-      </w:r>
-    </w:p>
-    <w:p>
-      <w:pPr>
-        <w:pStyle w:val="Normal"/>
-        <w:spacing w:before="0" w:after="160"/>
-        <w:rPr>
-          <w:rFonts w:ascii="Arial" w:hAnsi="Arial"/>
-        </w:rPr>
-      </w:pPr>
-      <w:r>
-        <w:rPr>
-          <w:u w:val="none"/>
+          <w:rFonts w:ascii="Arial" w:hAnsi="Arial"/>
+        </w:rPr>
+      </w:r>
+    </w:p>
+    <w:p>
+      <w:pPr>
+        <w:pStyle w:val="Normal"/>
+        <w:spacing w:before="0" w:after="160"/>
+        <w:rPr>
+          <w:rFonts w:ascii="Arial" w:hAnsi="Arial"/>
+        </w:rPr>
+      </w:pPr>
+      <w:r>
+        <w:rPr>
+          <w:rFonts w:ascii="Arial" w:hAnsi="Arial"/>
+        </w:rPr>
+      </w:r>
+    </w:p>
+    <w:p>
+      <w:pPr>
+        <w:pStyle w:val="Normal"/>
+        <w:spacing w:before="0" w:after="160"/>
+        <w:rPr>
+          <w:rFonts w:ascii="Arial" w:hAnsi="Arial"/>
+        </w:rPr>
+      </w:pPr>
+      <w:r>
+        <w:rPr>
+          <w:rFonts w:ascii="Arial" w:hAnsi="Arial"/>
+        </w:rPr>
+      </w:r>
+    </w:p>
+    <w:p>
+      <w:pPr>
+        <w:pStyle w:val="Normal"/>
+        <w:spacing w:before="0" w:after="160"/>
+        <w:rPr>
+          <w:rFonts w:ascii="Arial" w:hAnsi="Arial"/>
+        </w:rPr>
+      </w:pPr>
+      <w:r>
+        <w:rPr>
+          <w:rFonts w:ascii="Arial" w:hAnsi="Arial"/>
+        </w:rPr>
+      </w:r>
+    </w:p>
+    <w:p>
+      <w:pPr>
+        <w:pStyle w:val="Normal"/>
+        <w:spacing w:before="0" w:after="160"/>
+        <w:rPr>
+          <w:rFonts w:ascii="Arial" w:hAnsi="Arial"/>
+        </w:rPr>
+      </w:pPr>
+      <w:r>
+        <w:rPr>
+          <w:rFonts w:ascii="Arial" w:hAnsi="Arial"/>
+        </w:rPr>
+      </w:r>
+    </w:p>
+    <w:p>
+      <w:pPr>
+        <w:pStyle w:val="Normal"/>
+        <w:spacing w:before="0" w:after="160"/>
+        <w:rPr>
+          <w:rFonts w:ascii="Arial" w:hAnsi="Arial"/>
+        </w:rPr>
+      </w:pPr>
+      <w:r>
+        <w:rPr>
+          <w:rFonts w:ascii="Arial" w:hAnsi="Arial"/>
+        </w:rPr>
+      </w:r>
+    </w:p>
+    <w:p>
+      <w:pPr>
+        <w:pStyle w:val="Normal"/>
+        <w:spacing w:before="0" w:after="160"/>
+        <w:rPr>
+          <w:rFonts w:ascii="Arial" w:hAnsi="Arial"/>
+        </w:rPr>
+      </w:pPr>
+      <w:r>
+        <w:rPr>
+          <w:rFonts w:ascii="Arial" w:hAnsi="Arial"/>
+        </w:rPr>
+      </w:r>
+    </w:p>
+    <w:p>
+      <w:pPr>
+        <w:pStyle w:val="Normal"/>
+        <w:spacing w:before="0" w:after="160"/>
+        <w:rPr>
+          <w:rFonts w:ascii="Arial" w:hAnsi="Arial"/>
+        </w:rPr>
+      </w:pPr>
+      <w:r>
+        <w:rPr>
+          <w:rFonts w:ascii="Arial" w:hAnsi="Arial"/>
+        </w:rPr>
+      </w:r>
+    </w:p>
+    <w:p>
+      <w:pPr>
+        <w:pStyle w:val="Normal"/>
+        <w:spacing w:before="0" w:after="160"/>
+        <w:rPr>
+          <w:rFonts w:ascii="Arial" w:hAnsi="Arial"/>
+        </w:rPr>
+      </w:pPr>
+      <w:r>
+        <w:rPr>
+          <w:rFonts w:ascii="Arial" w:hAnsi="Arial"/>
+        </w:rPr>
+      </w:r>
+    </w:p>
+    <w:p>
+      <w:pPr>
+        <w:pStyle w:val="Normal"/>
+        <w:spacing w:before="0" w:after="160"/>
+        <w:rPr>
+          <w:rFonts w:ascii="Arial" w:hAnsi="Arial"/>
+        </w:rPr>
+      </w:pPr>
+      <w:r>
+        <w:rPr>
+          <w:rFonts w:ascii="Arial" w:hAnsi="Arial"/>
         </w:rPr>
       </w:r>
     </w:p>
@@ -1479,7 +1306,7 @@
       </w:pPr>
       <w:r>
         <w:rPr>
-          <w:u w:val="none"/>
+          <w:rFonts w:ascii="Arial" w:hAnsi="Arial"/>
         </w:rPr>
       </w:r>
     </w:p>
@@ -1522,14 +1349,98 @@
         <w:spacing w:before="0" w:after="160"/>
         <w:rPr>
           <w:rFonts w:ascii="Arial" w:hAnsi="Arial"/>
-        </w:rPr>
-      </w:pPr>
-      <w:r>
-        <w:rPr>
-          <w:rFonts w:ascii="Arial" w:hAnsi="Arial"/>
-          <w:u w:val="single"/>
-        </w:rPr>
-        <w:t>GDTR, LDTR, IDTR Registers:</w:t>
+          <w:u w:val="single"/>
+        </w:rPr>
+      </w:pPr>
+      <w:r>
+        <w:rPr>
+          <w:rFonts w:ascii="Arial" w:hAnsi="Arial"/>
+          <w:u w:val="single"/>
+        </w:rPr>
+        <w:t>Processes and the Stack:</w:t>
+      </w:r>
+    </w:p>
+    <w:p>
+      <w:pPr>
+        <w:pStyle w:val="Normal"/>
+        <w:spacing w:before="0" w:after="160"/>
+        <w:rPr>
+          <w:rFonts w:ascii="Arial" w:hAnsi="Arial"/>
+          <w:u w:val="none"/>
+        </w:rPr>
+      </w:pPr>
+      <w:r>
+        <w:rPr>
+          <w:rFonts w:ascii="Arial" w:hAnsi="Arial"/>
+          <w:u w:val="none"/>
+        </w:rPr>
+      </w:r>
+    </w:p>
+    <w:p>
+      <w:pPr>
+        <w:pStyle w:val="Normal"/>
+        <w:spacing w:before="0" w:after="160"/>
+        <w:rPr>
+          <w:u w:val="none"/>
+        </w:rPr>
+      </w:pPr>
+      <w:r>
+        <w:rPr>
+          <w:rFonts w:ascii="Arial" w:hAnsi="Arial"/>
+          <w:u w:val="single"/>
+        </w:rPr>
+        <w:t>Common Mneumonics:</w:t>
+      </w:r>
+    </w:p>
+    <w:p>
+      <w:pPr>
+        <w:pStyle w:val="Normal"/>
+        <w:spacing w:before="0" w:after="160"/>
+        <w:rPr>
+          <w:rFonts w:ascii="Arial" w:hAnsi="Arial"/>
+          <w:u w:val="none"/>
+        </w:rPr>
+      </w:pPr>
+      <w:r>
+        <w:rPr>
+          <w:rFonts w:ascii="Arial" w:hAnsi="Arial"/>
+          <w:u w:val="none"/>
+        </w:rPr>
+      </w:r>
+    </w:p>
+    <w:p>
+      <w:pPr>
+        <w:pStyle w:val="Normal"/>
+        <w:spacing w:before="0" w:after="160"/>
+        <w:rPr>
+          <w:rFonts w:ascii="Arial" w:hAnsi="Arial"/>
+          <w:u w:val="single"/>
+        </w:rPr>
+      </w:pPr>
+      <w:r>
+        <w:rPr>
+          <w:rFonts w:ascii="Arial" w:hAnsi="Arial"/>
+          <w:u w:val="single"/>
+        </w:rPr>
+        <w:t>Analysing the Assembly of a C Program:</w:t>
+      </w:r>
+    </w:p>
+    <w:p>
+      <w:pPr>
+        <w:pStyle w:val="Normal"/>
+        <w:spacing w:before="0" w:after="160"/>
+        <w:rPr>
+          <w:rFonts w:ascii="Arial" w:hAnsi="Arial"/>
+          <w:u w:val="none"/>
+        </w:rPr>
+      </w:pPr>
+      <w:r>
+        <w:rPr>
+          <w:rFonts w:ascii="Arial" w:hAnsi="Arial"/>
+          <w:u w:val="none"/>
+        </w:rPr>
+        <w:tab/>
+        <w:t>Before we write a custom assembly function, it will be helpful if we disassemble a program written in a more familiar language so that we can compare and contrast the two implementations. Let us create a function which calculates a basic mathematical operation</w:t>
       </w:r>
     </w:p>
     <w:p>
@@ -1834,7 +1745,7 @@
     <w:pPr>
       <w:widowControl/>
       <w:suppressAutoHyphens w:val="true"/>
-      <w:overflowPunct w:val="false"/>
+      <w:overflowPunct w:val="true"/>
       <w:bidi w:val="0"/>
       <w:spacing w:lineRule="auto" w:line="259" w:before="0" w:after="160"/>
       <w:jc w:val="left"/>

</xml_diff>

<commit_message>
Asm, C, CPP, Tools, Linux
</commit_message>
<xml_diff>
--- a/Assembly.docx
+++ b/Assembly.docx
@@ -431,16 +431,7 @@
           <w:u w:val="none"/>
         </w:rPr>
         <w:tab/>
-        <w:t xml:space="preserve">As I’ve stated, assembly is its own language (like C, or Java, or PHP, etc.). However, unlike those languages, assembly language can come in different “flavours” for the same target ISA. The most common example is on x86 architectures there are 2 competing syles/flavours of assembly: Intel, and AT&amp;T. It should be noted that Intel largely dominates in almost all areas, except for Unix-based systems, where AT&amp;T is most commonly used (since Unix was invented at AT&amp;T Bell Labs). </w:t>
-      </w:r>
-      <w:r>
-        <w:rPr>
-          <w:rFonts w:ascii="Arial" w:hAnsi="Arial"/>
-          <w:b w:val="false"/>
-          <w:bCs w:val="false"/>
-          <w:u w:val="none"/>
-        </w:rPr>
-        <w:t>The assembly flavor has no effect over which instructions are available (that is entirely dependent upon the ISA), it is purely a syntactic difference.</w:t>
+        <w:t>As I’ve stated, assembly is its own language (like C, or Java, or PHP, etc.). However, unlike those languages, assembly language can come in different “flavours” for the same target ISA. The most common example is on x86 architectures there are 2 competing syles/flavours of assembly: Intel, and AT&amp;T. It should be noted that Intel largely dominates in almost all areas, except for Unix-based systems, where AT&amp;T is most commonly used (since Unix was invented at AT&amp;T Bell Labs). The assembly flavor has no effect over which instructions are available (that is entirely dependent upon the ISA), it is purely a syntactic difference.</w:t>
       </w:r>
     </w:p>
     <w:p>
@@ -849,13 +840,7 @@
         <w:rPr>
           <w:rFonts w:ascii="Arial" w:hAnsi="Arial"/>
         </w:rPr>
-        <w:t xml:space="preserve">Let’s cover what each of these registers actually does. The ‘A’ register is the “accumulator”. This GPR is most commonly used for arithmetic. The ‘B’ register is the “base” GPR. This usually stores the address of some data. The ‘C’ register is the counter. This is used for, well, counting e.g., incrementing i in a for loop. The ‘D’ register is the data register. It stores variable values or numeric constants. The SI register is the source index register and marks the beginning of a string or array. The DI register is the destination index register and marks a location for which the SI register contents should get copied to. The SP register is the stack pointer register and keeps track of the top address of the stack. BP is the base pointer register and keeps track of the base address of the stack. </w:t>
-      </w:r>
-      <w:r>
-        <w:rPr>
-          <w:rFonts w:ascii="Arial" w:hAnsi="Arial"/>
-        </w:rPr>
-        <w:t xml:space="preserve">It should be noted that on Unix, memory is laid out so that address 0x00000000 (NULL) is at the top of the memory space. The kernel occupies some address space near the start e.g. 0x00000000 to 0x3333333F would be 1G of memory allocated to the kernel and the rest for userland. As a program’s stack grows, SP becomes more </w:t>
+        <w:t xml:space="preserve">Let’s cover what each of these registers actually does. The ‘A’ register is the “accumulator”. This GPR is most commonly used for arithmetic. The ‘B’ register is the “base” GPR. This usually stores the address of some data. The ‘C’ register is the counter. This is used for, well, counting e.g., incrementing i in a for loop. The ‘D’ register is the data register. It stores variable values or numeric constants. The SI register is the source index register and marks the beginning of a string or array. The DI register is the destination index register and marks a location for which the SI register contents should get copied to. The SP register is the stack pointer register and keeps track of the top address of the stack. BP is the base pointer register and keeps track of the base address of the stack. It should be noted that on Unix, memory is laid out so that address 0x00000000 (NULL) is at the top of the memory space. The kernel occupies some address space near the start e.g. 0x00000000 to 0x3333333F would be 1G of memory allocated to the kernel and the rest for userland. As a program’s stack grows, SP becomes more </w:t>
       </w:r>
       <w:r>
         <w:rPr>
@@ -1006,7 +991,9 @@
         </w:rPr>
       </w:pPr>
       <w:r>
-        <w:rPr/>
+        <w:rPr>
+          <w:rFonts w:ascii="Arial" w:hAnsi="Arial"/>
+        </w:rPr>
       </w:r>
     </w:p>
     <w:p>
@@ -1324,7 +1311,21 @@
           <w:u w:val="none"/>
         </w:rPr>
         <w:tab/>
-        <w:t>All of the following file extensions indicate that you are dealing with an ELF file: .axf, .bin, .elf, .o, .out, .prx, .puff, .ko, .mod, .so.</w:t>
+        <w:t xml:space="preserve">All of the following file extensions </w:t>
+      </w:r>
+      <w:r>
+        <w:rPr>
+          <w:rFonts w:ascii="Arial" w:hAnsi="Arial"/>
+          <w:u w:val="none"/>
+        </w:rPr>
+        <w:t xml:space="preserve">likely </w:t>
+      </w:r>
+      <w:r>
+        <w:rPr>
+          <w:rFonts w:ascii="Arial" w:hAnsi="Arial"/>
+          <w:u w:val="none"/>
+        </w:rPr>
+        <w:t>indicate that you are dealing with an ELF file: .axf, .bin, .elf, .o, .out, .prx, .puff, .ko, .mod, .so.</w:t>
       </w:r>
     </w:p>
     <w:p>
@@ -1745,7 +1746,7 @@
     <w:pPr>
       <w:widowControl/>
       <w:suppressAutoHyphens w:val="true"/>
-      <w:overflowPunct w:val="true"/>
+      <w:overflowPunct w:val="false"/>
       <w:bidi w:val="0"/>
       <w:spacing w:lineRule="auto" w:line="259" w:before="0" w:after="160"/>
       <w:jc w:val="left"/>
@@ -1764,7 +1765,7 @@
     <w:qFormat/>
     <w:rPr/>
   </w:style>
-  <w:style w:type="character" w:styleId="InternetLink">
+  <w:style w:type="character" w:styleId="Hyperlink">
     <w:name w:val="Hyperlink"/>
     <w:basedOn w:val="DefaultParagraphFont"/>
     <w:rPr>
@@ -1796,7 +1797,7 @@
   <w:style w:type="paragraph" w:styleId="Heading">
     <w:name w:val="Heading"/>
     <w:basedOn w:val="Normal"/>
-    <w:next w:val="TextBody"/>
+    <w:next w:val="BodyText"/>
     <w:qFormat/>
     <w:pPr>
       <w:keepNext w:val="true"/>
@@ -1808,7 +1809,7 @@
       <w:szCs w:val="28"/>
     </w:rPr>
   </w:style>
-  <w:style w:type="paragraph" w:styleId="TextBody">
+  <w:style w:type="paragraph" w:styleId="BodyText">
     <w:name w:val="Body Text"/>
     <w:basedOn w:val="Normal"/>
     <w:pPr>
@@ -1818,7 +1819,7 @@
   </w:style>
   <w:style w:type="paragraph" w:styleId="List">
     <w:name w:val="List"/>
-    <w:basedOn w:val="TextBody"/>
+    <w:basedOn w:val="BodyText"/>
     <w:pPr/>
     <w:rPr>
       <w:rFonts w:cs="Noto Sans Devanagari"/>
@@ -1858,13 +1859,13 @@
     <w:qFormat/>
     <w:pPr>
       <w:spacing w:before="0" w:after="160"/>
-      <w:ind w:left="720" w:right="0" w:hanging="0"/>
+      <w:ind w:hanging="0" w:left="720" w:right="0"/>
       <w:contextualSpacing/>
     </w:pPr>
     <w:rPr/>
   </w:style>
   <w:style w:type="paragraph" w:styleId="Caption1">
-    <w:name w:val="caption"/>
+    <w:name w:val="caption1"/>
     <w:basedOn w:val="Normal"/>
     <w:next w:val="Normal"/>
     <w:qFormat/>
@@ -1937,4 +1938,110 @@
     <w:qFormat/>
   </w:style>
 </w:styles>
+</file>
+
+<file path=word/theme/theme1.xml><?xml version="1.0" encoding="utf-8"?>
+<a:theme xmlns:a="http://schemas.openxmlformats.org/drawingml/2006/main" xmlns:r="http://schemas.openxmlformats.org/officeDocument/2006/relationships" name="Office Theme">
+  <a:themeElements>
+    <a:clrScheme name="LibreOffice">
+      <a:dk1>
+        <a:srgbClr val="000000"/>
+      </a:dk1>
+      <a:lt1>
+        <a:srgbClr val="ffffff"/>
+      </a:lt1>
+      <a:dk2>
+        <a:srgbClr val="000000"/>
+      </a:dk2>
+      <a:lt2>
+        <a:srgbClr val="ffffff"/>
+      </a:lt2>
+      <a:accent1>
+        <a:srgbClr val="18a303"/>
+      </a:accent1>
+      <a:accent2>
+        <a:srgbClr val="0369a3"/>
+      </a:accent2>
+      <a:accent3>
+        <a:srgbClr val="a33e03"/>
+      </a:accent3>
+      <a:accent4>
+        <a:srgbClr val="8e03a3"/>
+      </a:accent4>
+      <a:accent5>
+        <a:srgbClr val="c99c00"/>
+      </a:accent5>
+      <a:accent6>
+        <a:srgbClr val="c9211e"/>
+      </a:accent6>
+      <a:hlink>
+        <a:srgbClr val="0000ee"/>
+      </a:hlink>
+      <a:folHlink>
+        <a:srgbClr val="551a8b"/>
+      </a:folHlink>
+    </a:clrScheme>
+    <a:fontScheme name="Office">
+      <a:majorFont>
+        <a:latin typeface="Arial" pitchFamily="0" charset="1"/>
+        <a:ea typeface="DejaVu Sans" pitchFamily="0" charset="1"/>
+        <a:cs typeface="DejaVu Sans" pitchFamily="0" charset="1"/>
+      </a:majorFont>
+      <a:minorFont>
+        <a:latin typeface="Arial" pitchFamily="0" charset="1"/>
+        <a:ea typeface="DejaVu Sans" pitchFamily="0" charset="1"/>
+        <a:cs typeface="DejaVu Sans" pitchFamily="0" charset="1"/>
+      </a:minorFont>
+    </a:fontScheme>
+    <a:fmtScheme>
+      <a:fillStyleLst>
+        <a:solidFill>
+          <a:schemeClr val="phClr"/>
+        </a:solidFill>
+        <a:solidFill>
+          <a:schemeClr val="phClr"/>
+        </a:solidFill>
+        <a:solidFill>
+          <a:schemeClr val="phClr"/>
+        </a:solidFill>
+      </a:fillStyleLst>
+      <a:lnStyleLst>
+        <a:ln w="6350" cap="flat" cmpd="sng" algn="ctr">
+          <a:prstDash val="solid"/>
+          <a:miter/>
+        </a:ln>
+        <a:ln w="6350" cap="flat" cmpd="sng" algn="ctr">
+          <a:prstDash val="solid"/>
+          <a:miter/>
+        </a:ln>
+        <a:ln w="6350" cap="flat" cmpd="sng" algn="ctr">
+          <a:prstDash val="solid"/>
+          <a:miter/>
+        </a:ln>
+      </a:lnStyleLst>
+      <a:effectStyleLst>
+        <a:effectStyle>
+          <a:effectLst/>
+        </a:effectStyle>
+        <a:effectStyle>
+          <a:effectLst/>
+        </a:effectStyle>
+        <a:effectStyle>
+          <a:effectLst/>
+        </a:effectStyle>
+      </a:effectStyleLst>
+      <a:bgFillStyleLst>
+        <a:solidFill>
+          <a:schemeClr val="phClr"/>
+        </a:solidFill>
+        <a:solidFill>
+          <a:schemeClr val="phClr"/>
+        </a:solidFill>
+        <a:solidFill>
+          <a:schemeClr val="phClr"/>
+        </a:solidFill>
+      </a:bgFillStyleLst>
+    </a:fmtScheme>
+  </a:themeElements>
+</a:theme>
 </file>
</xml_diff>